<commit_message>
solucione unos errores que tenia
</commit_message>
<xml_diff>
--- a/Segunda Entrega/Clase 10- Sistemas Operativos/Alumnos/gaspar_delbarrio/parte2tarea.docx
+++ b/Segunda Entrega/Clase 10- Sistemas Operativos/Alumnos/gaspar_delbarrio/parte2tarea.docx
@@ -15,19 +15,11 @@
           <w:color w:val="FF0000"/>
         </w:rPr>
       </w:pPr>
-      <w:proofErr w:type="spellStart"/>
-      <w:r>
-        <w:rPr>
-          <w:color w:val="FF0000"/>
-        </w:rPr>
-        <w:t>Descrpicion</w:t>
-      </w:r>
-      <w:proofErr w:type="spellEnd"/>
-      <w:r>
-        <w:rPr>
-          <w:color w:val="FF0000"/>
-        </w:rPr>
-        <w:t xml:space="preserve"> del SO:</w:t>
+      <w:r>
+        <w:rPr>
+          <w:color w:val="FF0000"/>
+        </w:rPr>
+        <w:t>Descrpicion del SO:</w:t>
       </w:r>
     </w:p>
     <w:p>
@@ -35,71 +27,7 @@
         <w:ind w:left="720"/>
       </w:pPr>
       <w:r>
-        <w:t xml:space="preserve">Ubuntu (version 19) es </w:t>
-      </w:r>
-      <w:proofErr w:type="spellStart"/>
-      <w:r>
-        <w:t>una</w:t>
-      </w:r>
-      <w:proofErr w:type="spellEnd"/>
-      <w:r>
-        <w:t xml:space="preserve"> </w:t>
-      </w:r>
-      <w:proofErr w:type="spellStart"/>
-      <w:r>
-        <w:t>distribución</w:t>
-      </w:r>
-      <w:proofErr w:type="spellEnd"/>
-      <w:r>
-        <w:t xml:space="preserve"> de Linux de </w:t>
-      </w:r>
-      <w:proofErr w:type="spellStart"/>
-      <w:r>
-        <w:t>codigo</w:t>
-      </w:r>
-      <w:proofErr w:type="spellEnd"/>
-      <w:r>
-        <w:t xml:space="preserve"> </w:t>
-      </w:r>
-      <w:proofErr w:type="spellStart"/>
-      <w:r>
-        <w:t>abierto</w:t>
-      </w:r>
-      <w:proofErr w:type="spellEnd"/>
-      <w:r>
-        <w:t xml:space="preserve"> </w:t>
-      </w:r>
-      <w:proofErr w:type="spellStart"/>
-      <w:r>
-        <w:t>basado</w:t>
-      </w:r>
-      <w:proofErr w:type="spellEnd"/>
-      <w:r>
-        <w:t xml:space="preserve"> </w:t>
-      </w:r>
-      <w:proofErr w:type="spellStart"/>
-      <w:r>
-        <w:t>en</w:t>
-      </w:r>
-      <w:proofErr w:type="spellEnd"/>
-      <w:r>
-        <w:t xml:space="preserve"> Debian, </w:t>
-      </w:r>
-      <w:proofErr w:type="spellStart"/>
-      <w:r>
-        <w:t>este</w:t>
-      </w:r>
-      <w:proofErr w:type="spellEnd"/>
-      <w:r>
-        <w:t xml:space="preserve"> SO es </w:t>
-      </w:r>
-      <w:proofErr w:type="spellStart"/>
-      <w:r>
-        <w:t>considerado</w:t>
-      </w:r>
-      <w:proofErr w:type="spellEnd"/>
-      <w:r>
-        <w:t xml:space="preserve"> user-friendly.</w:t>
+        <w:t>Ubuntu (version 19) es una distribución de Linux de codigo abierto basado en Debian, este SO es considerado user-friendly.</w:t>
       </w:r>
     </w:p>
     <w:p/>
@@ -113,49 +41,7 @@
         <w:rPr>
           <w:color w:val="FF0000"/>
         </w:rPr>
-        <w:t xml:space="preserve">¿Es </w:t>
-      </w:r>
-      <w:proofErr w:type="gramStart"/>
-      <w:r>
-        <w:rPr>
-          <w:color w:val="FF0000"/>
-        </w:rPr>
-        <w:t>open source</w:t>
-      </w:r>
-      <w:proofErr w:type="gramEnd"/>
-      <w:r>
-        <w:rPr>
-          <w:color w:val="FF0000"/>
-        </w:rPr>
-        <w:t xml:space="preserve"> </w:t>
-      </w:r>
-      <w:proofErr w:type="spellStart"/>
-      <w:r>
-        <w:rPr>
-          <w:color w:val="FF0000"/>
-        </w:rPr>
-        <w:t>o</w:t>
-      </w:r>
-      <w:proofErr w:type="spellEnd"/>
-      <w:r>
-        <w:rPr>
-          <w:color w:val="FF0000"/>
-        </w:rPr>
-        <w:t xml:space="preserve"> con </w:t>
-      </w:r>
-      <w:proofErr w:type="spellStart"/>
-      <w:r>
-        <w:rPr>
-          <w:color w:val="FF0000"/>
-        </w:rPr>
-        <w:t>licencia</w:t>
-      </w:r>
-      <w:proofErr w:type="spellEnd"/>
-      <w:r>
-        <w:rPr>
-          <w:color w:val="FF0000"/>
-        </w:rPr>
-        <w:t>?</w:t>
+        <w:t>¿Es open source o con licencia?</w:t>
       </w:r>
     </w:p>
     <w:p>
@@ -177,49 +63,7 @@
         <w:rPr>
           <w:color w:val="FF0000"/>
         </w:rPr>
-        <w:t>¿</w:t>
-      </w:r>
-      <w:proofErr w:type="spellStart"/>
-      <w:r>
-        <w:rPr>
-          <w:color w:val="FF0000"/>
-        </w:rPr>
-        <w:t>Cuales</w:t>
-      </w:r>
-      <w:proofErr w:type="spellEnd"/>
-      <w:r>
-        <w:rPr>
-          <w:color w:val="FF0000"/>
-        </w:rPr>
-        <w:t xml:space="preserve"> son </w:t>
-      </w:r>
-      <w:proofErr w:type="spellStart"/>
-      <w:r>
-        <w:rPr>
-          <w:color w:val="FF0000"/>
-        </w:rPr>
-        <w:t>los</w:t>
-      </w:r>
-      <w:proofErr w:type="spellEnd"/>
-      <w:r>
-        <w:rPr>
-          <w:color w:val="FF0000"/>
-        </w:rPr>
-        <w:t xml:space="preserve"> requisites de hard que </w:t>
-      </w:r>
-      <w:proofErr w:type="spellStart"/>
-      <w:r>
-        <w:rPr>
-          <w:color w:val="FF0000"/>
-        </w:rPr>
-        <w:t>tiene</w:t>
-      </w:r>
-      <w:proofErr w:type="spellEnd"/>
-      <w:r>
-        <w:rPr>
-          <w:color w:val="FF0000"/>
-        </w:rPr>
-        <w:t xml:space="preserve"> MV?</w:t>
+        <w:t>¿Cuales son los requisites de hard que tiene MV?</w:t>
       </w:r>
     </w:p>
     <w:p>
@@ -231,10 +75,7 @@
         </w:numPr>
       </w:pPr>
       <w:r>
-        <w:t>2 GHz dual core processor</w:t>
-      </w:r>
-      <w:r>
-        <w:t>.</w:t>
+        <w:t>2 GHz dual core processor.</w:t>
       </w:r>
     </w:p>
     <w:p>
@@ -246,10 +87,7 @@
         </w:numPr>
       </w:pPr>
       <w:r>
-        <w:t>4 GiB RAM (system memory)</w:t>
-      </w:r>
-      <w:r>
-        <w:t>.</w:t>
+        <w:t>4 GiB RAM (system memory).</w:t>
       </w:r>
     </w:p>
     <w:p>
@@ -273,10 +111,7 @@
         </w:numPr>
       </w:pPr>
       <w:r>
-        <w:t>VGA capable of 1024x768 screen resolution</w:t>
-      </w:r>
-      <w:r>
-        <w:t>.</w:t>
+        <w:t>VGA capable of 1024x768 screen resolution.</w:t>
       </w:r>
     </w:p>
     <w:p>
@@ -288,10 +123,7 @@
         </w:numPr>
       </w:pPr>
       <w:r>
-        <w:t>Either a CD/DVD drive or a USB port for the installer media</w:t>
-      </w:r>
-      <w:r>
-        <w:t>.</w:t>
+        <w:t>Either a CD/DVD drive or a USB port for the installer media.</w:t>
       </w:r>
     </w:p>
     <w:p>
@@ -317,13 +149,8 @@
         <w:ind w:firstLine="720"/>
       </w:pPr>
       <w:r>
-        <w:t xml:space="preserve">Con </w:t>
-      </w:r>
-      <w:proofErr w:type="spellStart"/>
-      <w:r>
-        <w:t>CTRL+Alt+T</w:t>
-      </w:r>
-      <w:proofErr w:type="spellEnd"/>
+        <w:t>Con CTRL+Alt+T</w:t>
+      </w:r>
     </w:p>
     <w:p/>
     <w:p>
@@ -336,49 +163,7 @@
         <w:rPr>
           <w:color w:val="FF0000"/>
         </w:rPr>
-        <w:t xml:space="preserve">¿Se </w:t>
-      </w:r>
-      <w:proofErr w:type="spellStart"/>
-      <w:r>
-        <w:rPr>
-          <w:color w:val="FF0000"/>
-        </w:rPr>
-        <w:t>pueden</w:t>
-      </w:r>
-      <w:proofErr w:type="spellEnd"/>
-      <w:r>
-        <w:rPr>
-          <w:color w:val="FF0000"/>
-        </w:rPr>
-        <w:t xml:space="preserve"> </w:t>
-      </w:r>
-      <w:proofErr w:type="spellStart"/>
-      <w:r>
-        <w:rPr>
-          <w:color w:val="FF0000"/>
-        </w:rPr>
-        <w:t>instalar</w:t>
-      </w:r>
-      <w:proofErr w:type="spellEnd"/>
-      <w:r>
-        <w:rPr>
-          <w:color w:val="FF0000"/>
-        </w:rPr>
-        <w:t xml:space="preserve"> </w:t>
-      </w:r>
-      <w:proofErr w:type="spellStart"/>
-      <w:r>
-        <w:rPr>
-          <w:color w:val="FF0000"/>
-        </w:rPr>
-        <w:t>aplicaciones</w:t>
-      </w:r>
-      <w:proofErr w:type="spellEnd"/>
-      <w:r>
-        <w:rPr>
-          <w:color w:val="FF0000"/>
-        </w:rPr>
-        <w:t>? ¿Por que?</w:t>
+        <w:t>¿Se pueden instalar aplicaciones? ¿Por que?</w:t>
       </w:r>
     </w:p>
     <w:p>
@@ -386,47 +171,10 @@
         <w:ind w:firstLine="720"/>
       </w:pPr>
       <w:r>
-        <w:t xml:space="preserve">Si, se </w:t>
-      </w:r>
-      <w:proofErr w:type="spellStart"/>
-      <w:r>
-        <w:t>pueden</w:t>
-      </w:r>
-      <w:proofErr w:type="spellEnd"/>
-      <w:r>
-        <w:t xml:space="preserve"> </w:t>
-      </w:r>
-      <w:proofErr w:type="spellStart"/>
-      <w:r>
-        <w:t>instalar</w:t>
-      </w:r>
-      <w:proofErr w:type="spellEnd"/>
-      <w:r>
-        <w:t xml:space="preserve"> </w:t>
-      </w:r>
-      <w:proofErr w:type="spellStart"/>
-      <w:r>
-        <w:t>aplicaciones</w:t>
-      </w:r>
-      <w:proofErr w:type="spellEnd"/>
-      <w:r>
-        <w:t xml:space="preserve"> con la terminal, </w:t>
-      </w:r>
-      <w:proofErr w:type="spellStart"/>
-      <w:r>
-        <w:t>el</w:t>
-      </w:r>
-      <w:proofErr w:type="spellEnd"/>
-      <w:r>
-        <w:t xml:space="preserve"> Ubuntu software center y </w:t>
-      </w:r>
-      <w:proofErr w:type="spellStart"/>
-      <w:r>
-        <w:t>el</w:t>
-      </w:r>
-      <w:proofErr w:type="spellEnd"/>
-      <w:r>
-        <w:t xml:space="preserve"> Synaptic.</w:t>
+        <w:t xml:space="preserve">Si, </w:t>
+      </w:r>
+      <w:r>
+        <w:t>no se puede, te pide una autenticacion con contraseña</w:t>
       </w:r>
     </w:p>
     <w:p/>
@@ -440,35 +188,7 @@
         <w:rPr>
           <w:color w:val="FF0000"/>
         </w:rPr>
-        <w:t xml:space="preserve">¿Hay </w:t>
-      </w:r>
-      <w:proofErr w:type="spellStart"/>
-      <w:r>
-        <w:rPr>
-          <w:color w:val="FF0000"/>
-        </w:rPr>
-        <w:t>juegos</w:t>
-      </w:r>
-      <w:proofErr w:type="spellEnd"/>
-      <w:r>
-        <w:rPr>
-          <w:color w:val="FF0000"/>
-        </w:rPr>
-        <w:t xml:space="preserve"> </w:t>
-      </w:r>
-      <w:proofErr w:type="spellStart"/>
-      <w:r>
-        <w:rPr>
-          <w:color w:val="FF0000"/>
-        </w:rPr>
-        <w:t>instalados</w:t>
-      </w:r>
-      <w:proofErr w:type="spellEnd"/>
-      <w:r>
-        <w:rPr>
-          <w:color w:val="FF0000"/>
-        </w:rPr>
-        <w:t>?</w:t>
+        <w:t>¿Hay juegos instalados?</w:t>
       </w:r>
     </w:p>
     <w:p>
@@ -476,63 +196,10 @@
         <w:ind w:left="720"/>
       </w:pPr>
       <w:r>
-        <w:t xml:space="preserve">Si, hay </w:t>
-      </w:r>
-      <w:proofErr w:type="spellStart"/>
-      <w:r>
-        <w:t>juegos</w:t>
-      </w:r>
-      <w:proofErr w:type="spellEnd"/>
-      <w:r>
-        <w:t xml:space="preserve"> </w:t>
-      </w:r>
-      <w:proofErr w:type="spellStart"/>
-      <w:r>
-        <w:t>preinstalados</w:t>
-      </w:r>
-      <w:proofErr w:type="spellEnd"/>
-      <w:r>
-        <w:t xml:space="preserve">, se </w:t>
-      </w:r>
-      <w:proofErr w:type="spellStart"/>
-      <w:r>
-        <w:t>encuentran</w:t>
-      </w:r>
-      <w:proofErr w:type="spellEnd"/>
-      <w:r>
-        <w:t xml:space="preserve"> </w:t>
-      </w:r>
-      <w:proofErr w:type="spellStart"/>
-      <w:r>
-        <w:t>en</w:t>
-      </w:r>
-      <w:proofErr w:type="spellEnd"/>
-      <w:r>
-        <w:t xml:space="preserve"> </w:t>
-      </w:r>
-      <w:proofErr w:type="spellStart"/>
-      <w:r>
-        <w:t>el</w:t>
-      </w:r>
-      <w:proofErr w:type="spellEnd"/>
-      <w:r>
-        <w:t xml:space="preserve"> Ubuntu Software Center </w:t>
-      </w:r>
-      <w:proofErr w:type="spellStart"/>
-      <w:r>
-        <w:t>en</w:t>
-      </w:r>
-      <w:proofErr w:type="spellEnd"/>
-      <w:r>
-        <w:t xml:space="preserve"> la </w:t>
-      </w:r>
-      <w:proofErr w:type="spellStart"/>
-      <w:r>
-        <w:t>seccion</w:t>
-      </w:r>
-      <w:proofErr w:type="spellEnd"/>
-      <w:r>
-        <w:t xml:space="preserve"> de “Games”.</w:t>
+        <w:t>Si, hay juegos preinstalados</w:t>
+      </w:r>
+      <w:r>
+        <w:t>, el AisleRiot, el Mines y el Sudoku</w:t>
       </w:r>
     </w:p>
     <w:p/>
@@ -542,33 +209,11 @@
           <w:color w:val="FF0000"/>
         </w:rPr>
       </w:pPr>
-      <w:proofErr w:type="spellStart"/>
-      <w:r>
-        <w:rPr>
-          <w:color w:val="FF0000"/>
-        </w:rPr>
-        <w:t>Capturar</w:t>
-      </w:r>
-      <w:proofErr w:type="spellEnd"/>
-      <w:r>
-        <w:rPr>
-          <w:color w:val="FF0000"/>
-        </w:rPr>
-        <w:t xml:space="preserve"> </w:t>
-      </w:r>
-      <w:proofErr w:type="spellStart"/>
-      <w:r>
-        <w:rPr>
-          <w:color w:val="FF0000"/>
-        </w:rPr>
-        <w:t>una</w:t>
-      </w:r>
-      <w:proofErr w:type="spellEnd"/>
-      <w:r>
-        <w:rPr>
-          <w:color w:val="FF0000"/>
-        </w:rPr>
-        <w:t xml:space="preserve"> imagen del File explorer:</w:t>
+      <w:r>
+        <w:rPr>
+          <w:color w:val="FF0000"/>
+        </w:rPr>
+        <w:t>Capturar una imagen del File explorer:</w:t>
       </w:r>
     </w:p>
     <w:p>

</xml_diff>